<commit_message>
Changed target framework to Android 7.1, updated Pros and Cons
</commit_message>
<xml_diff>
--- a/XamarinProsCons.docx
+++ b/XamarinProsCons.docx
@@ -67,7 +67,6 @@
       </w:r>
     </w:p>
     <w:p>
-      <w:bookmarkStart w:id="0" w:name="_GoBack"/>
       <w:proofErr w:type="spellStart"/>
       <w:r>
         <w:rPr>
@@ -75,7 +74,6 @@
         </w:rPr>
         <w:t>Cons</w:t>
       </w:r>
-      <w:bookmarkEnd w:id="0"/>
       <w:proofErr w:type="spellEnd"/>
       <w:r>
         <w:t>:</w:t>
@@ -90,13 +88,7 @@
         </w:numPr>
       </w:pPr>
       <w:r>
-        <w:t xml:space="preserve">Nicht </w:t>
-      </w:r>
-      <w:r>
-        <w:t xml:space="preserve">ohne Weiteres </w:t>
-      </w:r>
-      <w:r>
-        <w:t>unter Linux möglich</w:t>
+        <w:t>Nicht ohne Weiteres unter Linux möglich</w:t>
       </w:r>
     </w:p>
     <w:p>
@@ -122,6 +114,20 @@
       <w:r>
         <w:t>Teilweise unerklärliche Fehlermeldungen nach Updates</w:t>
       </w:r>
+    </w:p>
+    <w:p>
+      <w:pPr>
+        <w:pStyle w:val="Listenabsatz"/>
+        <w:numPr>
+          <w:ilvl w:val="0"/>
+          <w:numId w:val="2"/>
+        </w:numPr>
+      </w:pPr>
+      <w:r>
+        <w:t>Teilweise schlechte Doku von (notwendigen) Plugins</w:t>
+      </w:r>
+      <w:bookmarkStart w:id="0" w:name="_GoBack"/>
+      <w:bookmarkEnd w:id="0"/>
     </w:p>
     <w:p>
       <w:pPr>

</xml_diff>